<commit_message>
added code to pp and draft
</commit_message>
<xml_diff>
--- a/Teamee Documents/Final_Project_Draft.docx
+++ b/Teamee Documents/Final_Project_Draft.docx
@@ -11031,11 +11031,11 @@
       <w:bookmarkStart w:id="27" w:name="h.lmheu88tslrs" w:colFirst="0" w:colLast="0"/>
       <w:bookmarkStart w:id="28" w:name="h.l76hk4e2036o" w:colFirst="0" w:colLast="0"/>
       <w:bookmarkStart w:id="29" w:name="h.ux0ctv7c53rk" w:colFirst="0" w:colLast="0"/>
+      <w:bookmarkEnd w:id="25"/>
       <w:bookmarkEnd w:id="26"/>
       <w:bookmarkEnd w:id="27"/>
       <w:bookmarkEnd w:id="28"/>
       <w:bookmarkEnd w:id="29"/>
-      <w:bookmarkEnd w:id="25"/>
     </w:p>
     <w:p>
       <w:pPr>
@@ -31154,18 +31154,16 @@
         </w:rPr>
         <w:t>which stands for atomicity, consistency, isolation, and durability. These are the four properties of database transactions which are satisfied by MySQL.</w:t>
       </w:r>
-      <w:bookmarkStart w:id="84" w:name="_GoBack"/>
+    </w:p>
+    <w:p>
+      <w:pPr>
+        <w:pStyle w:val="Heading3"/>
+      </w:pPr>
+      <w:bookmarkStart w:id="84" w:name="_Toc477557986"/>
+      <w:r>
+        <w:t>3.4 System Context Diagram</w:t>
+      </w:r>
       <w:bookmarkEnd w:id="84"/>
-    </w:p>
-    <w:p>
-      <w:pPr>
-        <w:pStyle w:val="Heading3"/>
-      </w:pPr>
-      <w:bookmarkStart w:id="85" w:name="_Toc477557986"/>
-      <w:r>
-        <w:t>3.4 System Context Diagram</w:t>
-      </w:r>
-      <w:bookmarkEnd w:id="85"/>
     </w:p>
     <w:p>
       <w:pPr>
@@ -31258,7 +31256,7 @@
       <w:pPr>
         <w:pStyle w:val="Heading2"/>
       </w:pPr>
-      <w:bookmarkStart w:id="86" w:name="_Toc477557987"/>
+      <w:bookmarkStart w:id="85" w:name="_Toc477557987"/>
       <w:r>
         <w:t>4.</w:t>
       </w:r>
@@ -31268,17 +31266,17 @@
       <w:r>
         <w:t xml:space="preserve"> DATA DESIGN</w:t>
       </w:r>
+      <w:bookmarkEnd w:id="85"/>
+    </w:p>
+    <w:p>
+      <w:pPr>
+        <w:pStyle w:val="Heading3"/>
+      </w:pPr>
+      <w:bookmarkStart w:id="86" w:name="_Toc477557988"/>
+      <w:r>
+        <w:t>4.1 Data Description</w:t>
+      </w:r>
       <w:bookmarkEnd w:id="86"/>
-    </w:p>
-    <w:p>
-      <w:pPr>
-        <w:pStyle w:val="Heading3"/>
-      </w:pPr>
-      <w:bookmarkStart w:id="87" w:name="_Toc477557988"/>
-      <w:r>
-        <w:t>4.1 Data Description</w:t>
-      </w:r>
-      <w:bookmarkEnd w:id="87"/>
     </w:p>
     <w:p>
       <w:pPr>
@@ -31321,11 +31319,11 @@
       <w:pPr>
         <w:pStyle w:val="Heading3"/>
       </w:pPr>
-      <w:bookmarkStart w:id="88" w:name="_Toc477557989"/>
+      <w:bookmarkStart w:id="87" w:name="_Toc477557989"/>
       <w:r>
         <w:t>4.2 Data Dictionary</w:t>
       </w:r>
-      <w:bookmarkEnd w:id="88"/>
+      <w:bookmarkEnd w:id="87"/>
     </w:p>
     <w:tbl>
       <w:tblPr>
@@ -32328,7 +32326,7 @@
       <w:pPr>
         <w:pStyle w:val="Heading2"/>
       </w:pPr>
-      <w:bookmarkStart w:id="89" w:name="_Toc477557990"/>
+      <w:bookmarkStart w:id="88" w:name="_Toc477557990"/>
       <w:r>
         <w:t>5.</w:t>
       </w:r>
@@ -32338,17 +32336,17 @@
       <w:r>
         <w:t xml:space="preserve"> COMPONENT DESIGN</w:t>
       </w:r>
+      <w:bookmarkEnd w:id="88"/>
+    </w:p>
+    <w:p>
+      <w:pPr>
+        <w:pStyle w:val="Heading3"/>
+      </w:pPr>
+      <w:bookmarkStart w:id="89" w:name="_Toc477557991"/>
+      <w:r>
+        <w:t>5.1 Login Pseudocode</w:t>
+      </w:r>
       <w:bookmarkEnd w:id="89"/>
-    </w:p>
-    <w:p>
-      <w:pPr>
-        <w:pStyle w:val="Heading3"/>
-      </w:pPr>
-      <w:bookmarkStart w:id="90" w:name="_Toc477557991"/>
-      <w:r>
-        <w:t>5.1 Login Pseudocode</w:t>
-      </w:r>
-      <w:bookmarkEnd w:id="90"/>
     </w:p>
     <w:p>
       <w:pPr>
@@ -32458,7 +32456,7 @@
       <w:pPr>
         <w:pStyle w:val="Heading2"/>
       </w:pPr>
-      <w:bookmarkStart w:id="91" w:name="_Toc477557992"/>
+      <w:bookmarkStart w:id="90" w:name="_Toc477557992"/>
       <w:r>
         <w:t>6.</w:t>
       </w:r>
@@ -32468,17 +32466,17 @@
       <w:r>
         <w:t xml:space="preserve"> HUMAN INTERFACE DESIGN</w:t>
       </w:r>
+      <w:bookmarkEnd w:id="90"/>
+    </w:p>
+    <w:p>
+      <w:pPr>
+        <w:pStyle w:val="Heading3"/>
+      </w:pPr>
+      <w:bookmarkStart w:id="91" w:name="_Toc477557993"/>
+      <w:r>
+        <w:t>6.1 Overview of User Interface</w:t>
+      </w:r>
       <w:bookmarkEnd w:id="91"/>
-    </w:p>
-    <w:p>
-      <w:pPr>
-        <w:pStyle w:val="Heading3"/>
-      </w:pPr>
-      <w:bookmarkStart w:id="92" w:name="_Toc477557993"/>
-      <w:r>
-        <w:t>6.1 Overview of User Interface</w:t>
-      </w:r>
-      <w:bookmarkEnd w:id="92"/>
     </w:p>
     <w:p>
       <w:pPr>
@@ -32520,11 +32518,11 @@
       <w:pPr>
         <w:pStyle w:val="Heading3"/>
       </w:pPr>
-      <w:bookmarkStart w:id="93" w:name="_Toc477557994"/>
+      <w:bookmarkStart w:id="92" w:name="_Toc477557994"/>
       <w:r>
         <w:t>6.2 Screen Images</w:t>
       </w:r>
-      <w:bookmarkEnd w:id="93"/>
+      <w:bookmarkEnd w:id="92"/>
     </w:p>
     <w:p>
       <w:pPr>
@@ -32661,24 +32659,24 @@
       <w:pPr>
         <w:pStyle w:val="Heading2"/>
       </w:pPr>
-      <w:bookmarkStart w:id="94" w:name="_Toc477557995"/>
+      <w:bookmarkStart w:id="93" w:name="_Toc477557995"/>
       <w:r>
         <w:t xml:space="preserve">7. </w:t>
       </w:r>
       <w:r>
         <w:t>QUALITY ATTRIBUTES</w:t>
       </w:r>
+      <w:bookmarkEnd w:id="93"/>
+    </w:p>
+    <w:p>
+      <w:pPr>
+        <w:pStyle w:val="Heading2"/>
+      </w:pPr>
+      <w:bookmarkStart w:id="94" w:name="_Toc477557996"/>
+      <w:r>
+        <w:t>7.1 Quality Attribute Scenarios</w:t>
+      </w:r>
       <w:bookmarkEnd w:id="94"/>
-    </w:p>
-    <w:p>
-      <w:pPr>
-        <w:pStyle w:val="Heading2"/>
-      </w:pPr>
-      <w:bookmarkStart w:id="95" w:name="_Toc477557996"/>
-      <w:r>
-        <w:t>7.1 Quality Attribute Scenarios</w:t>
-      </w:r>
-      <w:bookmarkEnd w:id="95"/>
       <w:r>
         <w:t xml:space="preserve"> </w:t>
       </w:r>
@@ -32711,27 +32709,27 @@
       <w:pPr>
         <w:pStyle w:val="Heading1"/>
       </w:pPr>
-      <w:bookmarkStart w:id="96" w:name="_Toc477557997"/>
+      <w:bookmarkStart w:id="95" w:name="_Toc477557997"/>
       <w:r>
         <w:t>7</w:t>
       </w:r>
       <w:r>
         <w:t>.0 Development</w:t>
       </w:r>
+      <w:bookmarkEnd w:id="95"/>
+    </w:p>
+    <w:p>
+      <w:pPr>
+        <w:pStyle w:val="Heading2"/>
+      </w:pPr>
+      <w:bookmarkStart w:id="96" w:name="_Toc477557998"/>
+      <w:r>
+        <w:t>7</w:t>
+      </w:r>
+      <w:r>
+        <w:t>.1 Iteration 1</w:t>
+      </w:r>
       <w:bookmarkEnd w:id="96"/>
-    </w:p>
-    <w:p>
-      <w:pPr>
-        <w:pStyle w:val="Heading2"/>
-      </w:pPr>
-      <w:bookmarkStart w:id="97" w:name="_Toc477557998"/>
-      <w:r>
-        <w:t>7</w:t>
-      </w:r>
-      <w:r>
-        <w:t>.1 Iteration 1</w:t>
-      </w:r>
-      <w:bookmarkEnd w:id="97"/>
     </w:p>
     <w:p>
       <w:pPr>
@@ -33083,6 +33081,13 @@
       </w:r>
     </w:p>
     <w:p>
+      <w:pPr>
+        <w:rPr>
+          <w:rFonts w:ascii="Times New Roman" w:hAnsi="Times New Roman" w:cs="Times New Roman"/>
+          <w:sz w:val="24"/>
+          <w:szCs w:val="24"/>
+        </w:rPr>
+      </w:pPr>
       <w:r>
         <w:rPr>
           <w:rFonts w:ascii="Times New Roman" w:hAnsi="Times New Roman" w:cs="Times New Roman"/>
@@ -33093,6 +33098,91 @@
       </w:r>
     </w:p>
     <w:p>
+      <w:r>
+        <w:rPr>
+          <w:noProof/>
+        </w:rPr>
+        <w:lastRenderedPageBreak/>
+        <w:drawing>
+          <wp:inline distT="0" distB="0" distL="0" distR="0" wp14:anchorId="140F1598" wp14:editId="609238FD">
+            <wp:extent cx="5943600" cy="3023870"/>
+            <wp:effectExtent l="0" t="0" r="0" b="5080"/>
+            <wp:docPr id="13" name="Picture 13"/>
+            <wp:cNvGraphicFramePr>
+              <a:graphicFrameLocks xmlns:a="http://schemas.openxmlformats.org/drawingml/2006/main" noChangeAspect="1"/>
+            </wp:cNvGraphicFramePr>
+            <a:graphic xmlns:a="http://schemas.openxmlformats.org/drawingml/2006/main">
+              <a:graphicData uri="http://schemas.openxmlformats.org/drawingml/2006/picture">
+                <pic:pic xmlns:pic="http://schemas.openxmlformats.org/drawingml/2006/picture">
+                  <pic:nvPicPr>
+                    <pic:cNvPr id="13" name="code.PNG"/>
+                    <pic:cNvPicPr/>
+                  </pic:nvPicPr>
+                  <pic:blipFill>
+                    <a:blip r:embed="rId21">
+                      <a:extLst>
+                        <a:ext uri="{28A0092B-C50C-407E-A947-70E740481C1C}">
+                          <a14:useLocalDpi xmlns:a14="http://schemas.microsoft.com/office/drawing/2010/main" val="0"/>
+                        </a:ext>
+                      </a:extLst>
+                    </a:blip>
+                    <a:stretch>
+                      <a:fillRect/>
+                    </a:stretch>
+                  </pic:blipFill>
+                  <pic:spPr>
+                    <a:xfrm>
+                      <a:off x="0" y="0"/>
+                      <a:ext cx="5943600" cy="3023870"/>
+                    </a:xfrm>
+                    <a:prstGeom prst="rect">
+                      <a:avLst/>
+                    </a:prstGeom>
+                  </pic:spPr>
+                </pic:pic>
+              </a:graphicData>
+            </a:graphic>
+          </wp:inline>
+        </w:drawing>
+      </w:r>
+    </w:p>
+    <w:p>
+      <w:pPr>
+        <w:rPr>
+          <w:rFonts w:ascii="Times New Roman" w:hAnsi="Times New Roman" w:cs="Times New Roman"/>
+          <w:sz w:val="24"/>
+          <w:szCs w:val="24"/>
+        </w:rPr>
+      </w:pPr>
+      <w:r>
+        <w:rPr>
+          <w:rFonts w:ascii="Times New Roman" w:hAnsi="Times New Roman" w:cs="Times New Roman"/>
+          <w:sz w:val="24"/>
+          <w:szCs w:val="24"/>
+        </w:rPr>
+        <w:t>Figure 18 contact page code</w:t>
+      </w:r>
+    </w:p>
+    <w:p>
+      <w:pPr>
+        <w:rPr>
+          <w:rFonts w:ascii="Times New Roman" w:hAnsi="Times New Roman" w:cs="Times New Roman"/>
+          <w:sz w:val="24"/>
+          <w:szCs w:val="24"/>
+        </w:rPr>
+      </w:pPr>
+      <w:r>
+        <w:rPr>
+          <w:rFonts w:ascii="Times New Roman" w:hAnsi="Times New Roman" w:cs="Times New Roman"/>
+          <w:sz w:val="24"/>
+          <w:szCs w:val="24"/>
+        </w:rPr>
+        <w:t xml:space="preserve">Figure 18 shows a snippet code sample of the contact page. Atom was used as the code editor. On the left-hand side there’s a quick link to the various pages that are within the views folder. </w:t>
+      </w:r>
+      <w:bookmarkStart w:id="97" w:name="_GoBack"/>
+      <w:bookmarkEnd w:id="97"/>
+    </w:p>
+    <w:p>
       <w:pPr>
         <w:pStyle w:val="Heading1"/>
       </w:pPr>
@@ -33118,7 +33208,120 @@
           <w:sz w:val="24"/>
           <w:szCs w:val="24"/>
         </w:rPr>
-        <w:t xml:space="preserve">The global and digital world makes it necessary for any business to have a website. Internet access is widely available now which makes it easier for businesses to promote their product </w:t>
+        <w:t>The global and digital world makes it necessary for any business to have a website. Internet access is widely available now which makes it easier for businesses to promote their product online.</w:t>
+      </w:r>
+      <w:r>
+        <w:rPr>
+          <w:rFonts w:ascii="Times New Roman" w:hAnsi="Times New Roman" w:cs="Times New Roman"/>
+          <w:sz w:val="24"/>
+          <w:szCs w:val="24"/>
+          <w:vertAlign w:val="superscript"/>
+        </w:rPr>
+        <w:t>9</w:t>
+      </w:r>
+      <w:r>
+        <w:rPr>
+          <w:rFonts w:ascii="Times New Roman" w:hAnsi="Times New Roman" w:cs="Times New Roman"/>
+          <w:sz w:val="24"/>
+          <w:szCs w:val="24"/>
+        </w:rPr>
+        <w:t xml:space="preserve"> The convenience of online shopping has made ecommerce a blooming industry. </w:t>
+      </w:r>
+      <w:r>
+        <w:rPr>
+          <w:rFonts w:ascii="Times New Roman" w:hAnsi="Times New Roman" w:cs="Times New Roman"/>
+          <w:sz w:val="24"/>
+          <w:szCs w:val="24"/>
+          <w:vertAlign w:val="superscript"/>
+        </w:rPr>
+        <w:t>7</w:t>
+      </w:r>
+      <w:r>
+        <w:rPr>
+          <w:rFonts w:ascii="Times New Roman" w:hAnsi="Times New Roman" w:cs="Times New Roman"/>
+          <w:sz w:val="24"/>
+          <w:szCs w:val="24"/>
+          <w:vertAlign w:val="superscript"/>
+        </w:rPr>
+        <w:t xml:space="preserve"> </w:t>
+      </w:r>
+      <w:r>
+        <w:rPr>
+          <w:rFonts w:ascii="Times New Roman" w:hAnsi="Times New Roman" w:cs="Times New Roman"/>
+          <w:sz w:val="24"/>
+          <w:szCs w:val="24"/>
+        </w:rPr>
+        <w:t>Ecommerce stores are beginning to rival brick and mortar stores as more users are discovering the ease of online shopping.</w:t>
+      </w:r>
+      <w:r>
+        <w:rPr>
+          <w:rFonts w:ascii="Times New Roman" w:hAnsi="Times New Roman" w:cs="Times New Roman"/>
+          <w:sz w:val="24"/>
+          <w:szCs w:val="24"/>
+          <w:vertAlign w:val="superscript"/>
+        </w:rPr>
+        <w:t>10</w:t>
+      </w:r>
+      <w:r>
+        <w:rPr>
+          <w:rFonts w:ascii="Times New Roman" w:hAnsi="Times New Roman" w:cs="Times New Roman"/>
+          <w:sz w:val="24"/>
+          <w:szCs w:val="24"/>
+        </w:rPr>
+        <w:t xml:space="preserve"> Fast shipping and enticement such as skipping the line, also encourages more users to order online. </w:t>
+      </w:r>
+    </w:p>
+    <w:p>
+      <w:pPr>
+        <w:spacing w:line="240" w:lineRule="auto"/>
+        <w:rPr>
+          <w:rFonts w:ascii="Times New Roman" w:hAnsi="Times New Roman" w:cs="Times New Roman"/>
+          <w:sz w:val="24"/>
+          <w:szCs w:val="24"/>
+        </w:rPr>
+      </w:pPr>
+      <w:r>
+        <w:rPr>
+          <w:rFonts w:ascii="Times New Roman" w:hAnsi="Times New Roman" w:cs="Times New Roman"/>
+          <w:sz w:val="24"/>
+          <w:szCs w:val="24"/>
+        </w:rPr>
+        <w:t>An attractive and user friendly website could become a company’s face in the global market.</w:t>
+      </w:r>
+      <w:r>
+        <w:rPr>
+          <w:rFonts w:ascii="Times New Roman" w:hAnsi="Times New Roman" w:cs="Times New Roman"/>
+          <w:sz w:val="24"/>
+          <w:szCs w:val="24"/>
+          <w:vertAlign w:val="superscript"/>
+        </w:rPr>
+        <w:t>6</w:t>
+      </w:r>
+      <w:r>
+        <w:rPr>
+          <w:rFonts w:ascii="Times New Roman" w:hAnsi="Times New Roman" w:cs="Times New Roman"/>
+          <w:sz w:val="24"/>
+          <w:szCs w:val="24"/>
+        </w:rPr>
+        <w:t xml:space="preserve"> A website can contain information about the company and its products to help promote its services. Having an exemplary website is like having an excellent salesman, who can convince customers to buy its products. Thus, it is essential to develop a website that would be appealing and informational. </w:t>
+      </w:r>
+    </w:p>
+    <w:p>
+      <w:pPr>
+        <w:spacing w:line="240" w:lineRule="auto"/>
+        <w:rPr>
+          <w:rFonts w:ascii="Times New Roman" w:hAnsi="Times New Roman" w:cs="Times New Roman"/>
+          <w:sz w:val="24"/>
+          <w:szCs w:val="24"/>
+        </w:rPr>
+      </w:pPr>
+      <w:r>
+        <w:rPr>
+          <w:rFonts w:ascii="Times New Roman" w:hAnsi="Times New Roman" w:cs="Times New Roman"/>
+          <w:sz w:val="24"/>
+          <w:szCs w:val="24"/>
+        </w:rPr>
+        <w:t xml:space="preserve">The Teamee website makes Teamee’s products accessible for users almost anywhere. Customers can place their orders online and pickup their drinks instore. A description of each drinks and snacks are also available on the website. The company can post limited time coupons or promotions at any time. Stripe was used as the payment processor so that payment made are secure and validated. Stripe’s API supports PHP which is convenient since Laravel is a PHP framework. Laravel supported MySQL which made connection to the database straightforward. The company can collect data obtained from online orders to improve their services and provide better catering to their customers. Additionally, the website allowed users to submit their email </w:t>
       </w:r>
       <w:r>
         <w:rPr>
@@ -33127,120 +33330,7 @@
           <w:szCs w:val="24"/>
         </w:rPr>
         <w:lastRenderedPageBreak/>
-        <w:t>online.</w:t>
-      </w:r>
-      <w:r>
-        <w:rPr>
-          <w:rFonts w:ascii="Times New Roman" w:hAnsi="Times New Roman" w:cs="Times New Roman"/>
-          <w:sz w:val="24"/>
-          <w:szCs w:val="24"/>
-          <w:vertAlign w:val="superscript"/>
-        </w:rPr>
-        <w:t>9</w:t>
-      </w:r>
-      <w:r>
-        <w:rPr>
-          <w:rFonts w:ascii="Times New Roman" w:hAnsi="Times New Roman" w:cs="Times New Roman"/>
-          <w:sz w:val="24"/>
-          <w:szCs w:val="24"/>
-        </w:rPr>
-        <w:t xml:space="preserve"> The convenience of online shopping has made ecommerce a blooming industry. </w:t>
-      </w:r>
-      <w:r>
-        <w:rPr>
-          <w:rFonts w:ascii="Times New Roman" w:hAnsi="Times New Roman" w:cs="Times New Roman"/>
-          <w:sz w:val="24"/>
-          <w:szCs w:val="24"/>
-          <w:vertAlign w:val="superscript"/>
-        </w:rPr>
-        <w:t>7</w:t>
-      </w:r>
-      <w:r>
-        <w:rPr>
-          <w:rFonts w:ascii="Times New Roman" w:hAnsi="Times New Roman" w:cs="Times New Roman"/>
-          <w:sz w:val="24"/>
-          <w:szCs w:val="24"/>
-          <w:vertAlign w:val="superscript"/>
-        </w:rPr>
-        <w:t xml:space="preserve"> </w:t>
-      </w:r>
-      <w:r>
-        <w:rPr>
-          <w:rFonts w:ascii="Times New Roman" w:hAnsi="Times New Roman" w:cs="Times New Roman"/>
-          <w:sz w:val="24"/>
-          <w:szCs w:val="24"/>
-        </w:rPr>
-        <w:t>Ecommerce stores are beginning to rival brick and mortar stores as more users are discovering the ease of online shopping.</w:t>
-      </w:r>
-      <w:r>
-        <w:rPr>
-          <w:rFonts w:ascii="Times New Roman" w:hAnsi="Times New Roman" w:cs="Times New Roman"/>
-          <w:sz w:val="24"/>
-          <w:szCs w:val="24"/>
-          <w:vertAlign w:val="superscript"/>
-        </w:rPr>
-        <w:t>10</w:t>
-      </w:r>
-      <w:r>
-        <w:rPr>
-          <w:rFonts w:ascii="Times New Roman" w:hAnsi="Times New Roman" w:cs="Times New Roman"/>
-          <w:sz w:val="24"/>
-          <w:szCs w:val="24"/>
-        </w:rPr>
-        <w:t xml:space="preserve"> Fast shipping and enticement such as skipping the line, also encourages more users to order online. </w:t>
-      </w:r>
-    </w:p>
-    <w:p>
-      <w:pPr>
-        <w:spacing w:line="240" w:lineRule="auto"/>
-        <w:rPr>
-          <w:rFonts w:ascii="Times New Roman" w:hAnsi="Times New Roman" w:cs="Times New Roman"/>
-          <w:sz w:val="24"/>
-          <w:szCs w:val="24"/>
-        </w:rPr>
-      </w:pPr>
-      <w:r>
-        <w:rPr>
-          <w:rFonts w:ascii="Times New Roman" w:hAnsi="Times New Roman" w:cs="Times New Roman"/>
-          <w:sz w:val="24"/>
-          <w:szCs w:val="24"/>
-        </w:rPr>
-        <w:t>An attractive and user friendly website could become a company’s face in the global market.</w:t>
-      </w:r>
-      <w:r>
-        <w:rPr>
-          <w:rFonts w:ascii="Times New Roman" w:hAnsi="Times New Roman" w:cs="Times New Roman"/>
-          <w:sz w:val="24"/>
-          <w:szCs w:val="24"/>
-          <w:vertAlign w:val="superscript"/>
-        </w:rPr>
-        <w:t>6</w:t>
-      </w:r>
-      <w:r>
-        <w:rPr>
-          <w:rFonts w:ascii="Times New Roman" w:hAnsi="Times New Roman" w:cs="Times New Roman"/>
-          <w:sz w:val="24"/>
-          <w:szCs w:val="24"/>
-        </w:rPr>
-        <w:t xml:space="preserve"> A website can contain information about the company and its products to help promote its services. Having an exemplary website is like having an excellent salesman, who can convince customers to buy its products. Thus, it is essential to develop a website that would be appealing and informational. </w:t>
-      </w:r>
-    </w:p>
-    <w:p>
-      <w:pPr>
-        <w:spacing w:line="240" w:lineRule="auto"/>
-        <w:rPr>
-          <w:rFonts w:ascii="Times New Roman" w:hAnsi="Times New Roman" w:cs="Times New Roman"/>
-          <w:sz w:val="24"/>
-          <w:szCs w:val="24"/>
-        </w:rPr>
-      </w:pPr>
-      <w:r>
-        <w:rPr>
-          <w:rFonts w:ascii="Times New Roman" w:hAnsi="Times New Roman" w:cs="Times New Roman"/>
-          <w:sz w:val="24"/>
-          <w:szCs w:val="24"/>
-        </w:rPr>
-        <w:t xml:space="preserve">The Teamee website makes Teamee’s products accessible for users almost anywhere. Customers can place their orders online and pickup their drinks instore. A description of each drinks and snacks are also available on the website. The company can post limited time coupons or promotions at any time. Stripe was used as the payment processor so that payment made are secure and validated. Stripe’s API supports PHP which is convenient since Laravel is a PHP framework. Laravel supported MySQL which made connection to the database straightforward. The company can collect data obtained from online orders to improve their services and provide better catering to their customers. Additionally, the website allowed users to submit their email address which Teamee can use to send coupons, news, and other information. This feature presents Teamee with a cheap avenue for advertisement. </w:t>
+        <w:t xml:space="preserve">address which Teamee can use to send coupons, news, and other information. This feature presents Teamee with a cheap avenue for advertisement. </w:t>
       </w:r>
     </w:p>
     <w:p>
@@ -33338,7 +33428,6 @@
           <w:sz w:val="24"/>
           <w:szCs w:val="24"/>
         </w:rPr>
-        <w:lastRenderedPageBreak/>
         <w:t>Bass, Len, Paul Clements, and Rick Kazman.</w:t>
       </w:r>
       <w:r>
@@ -33405,7 +33494,7 @@
         </w:rPr>
         <w:t xml:space="preserve">Cordova.  Apache. </w:t>
       </w:r>
-      <w:hyperlink r:id="rId21" w:history="1">
+      <w:hyperlink r:id="rId22" w:history="1">
         <w:r>
           <w:rPr>
             <w:rStyle w:val="Hyperlink"/>
@@ -33554,6 +33643,7 @@
           <w:sz w:val="24"/>
           <w:szCs w:val="24"/>
         </w:rPr>
+        <w:lastRenderedPageBreak/>
         <w:t>King, David Lee. Designing the Digital Experience: How to Use Experience Design Tools and Techniques to Build Websites Customers Love. Information Today, Inc. 2008. Print.</w:t>
       </w:r>
     </w:p>
@@ -38345,7 +38435,7 @@
 </file>
 
 <file path=customXml/itemProps1.xml><?xml version="1.0" encoding="utf-8"?>
-<ds:datastoreItem xmlns:ds="http://schemas.openxmlformats.org/officeDocument/2006/customXml" ds:itemID="{D1FE256D-6725-456B-B404-C6F1C513874F}">
+<ds:datastoreItem xmlns:ds="http://schemas.openxmlformats.org/officeDocument/2006/customXml" ds:itemID="{E822803B-91D7-4EFB-A530-CFF6332742A0}">
   <ds:schemaRefs>
     <ds:schemaRef ds:uri="http://schemas.openxmlformats.org/officeDocument/2006/bibliography"/>
   </ds:schemaRefs>

</xml_diff>